<commit_message>
Update Custom Geomaps Luxemburg.docx
</commit_message>
<xml_diff>
--- a/Custom Geomaps Luxemburg.docx
+++ b/Custom Geomaps Luxemburg.docx
@@ -5,15 +5,17 @@
     <w:p>
       <w:pPr>
         <w:pStyle w:val="Heading1"/>
-        <w:rPr>
-          <w:lang w:val="nl-BE"/>
-        </w:rPr>
-      </w:pPr>
-      <w:r>
-        <w:rPr>
-          <w:lang w:val="nl-BE"/>
-        </w:rPr>
-        <w:t>Custom Geomaps Luxemburg</w:t>
+      </w:pPr>
+      <w:r>
+        <w:t xml:space="preserve">Custom </w:t>
+      </w:r>
+      <w:proofErr w:type="spellStart"/>
+      <w:r>
+        <w:t>Geomaps</w:t>
+      </w:r>
+      <w:proofErr w:type="spellEnd"/>
+      <w:r>
+        <w:t xml:space="preserve"> Luxemburg</w:t>
       </w:r>
     </w:p>
     <w:p>
@@ -35,20 +37,23 @@
       </w:hyperlink>
     </w:p>
     <w:p>
+      <w:pPr>
+        <w:rPr>
+          <w:rStyle w:val="Hyperlink"/>
+        </w:rPr>
+      </w:pPr>
       <w:hyperlink r:id="rId9" w:history="1">
         <w:r>
           <w:rPr>
             <w:rStyle w:val="Hyperlink"/>
-            <w:rFonts w:ascii="Arial" w:hAnsi="Arial" w:cs="Arial"/>
-            <w:color w:val="B92A23"/>
-            <w:sz w:val="21"/>
-            <w:szCs w:val="21"/>
-            <w:shd w:val="clear" w:color="auto" w:fill="C6DDF4"/>
           </w:rPr>
           <w:t>https://download.data.public.lu/resources/limites-administratives-du-grand-duche-de-luxembourg/20200609-102703/limadmin-shp.zip</w:t>
         </w:r>
       </w:hyperlink>
       <w:r>
+        <w:rPr>
+          <w:rStyle w:val="Hyperlink"/>
+        </w:rPr>
         <w:t xml:space="preserve"> </w:t>
       </w:r>
     </w:p>
@@ -119,31 +124,49 @@
           <w:szCs w:val="21"/>
           <w:shd w:val="clear" w:color="auto" w:fill="C6DDF4"/>
         </w:rPr>
-        <w:t xml:space="preserve"> LUREF EPSG:2169</w:t>
-      </w:r>
-      <w:r>
-        <w:rPr>
-          <w:rFonts w:ascii="Arial" w:hAnsi="Arial" w:cs="Arial"/>
-          <w:color w:val="333333"/>
-          <w:sz w:val="21"/>
-          <w:szCs w:val="21"/>
-          <w:shd w:val="clear" w:color="auto" w:fill="C6DDF4"/>
-        </w:rPr>
-        <w:t xml:space="preserve">. </w:t>
-      </w:r>
-    </w:p>
-    <w:p>
-      <w:r>
-        <w:t xml:space="preserve">SAS Visual Analytics uses: ESPG: 4326 or WGS84 as default projection. </w:t>
-      </w:r>
-    </w:p>
-    <w:p>
-      <w:r>
-        <w:t xml:space="preserve">In order to change the projection, you can open the Shape files in </w:t>
+        <w:t xml:space="preserve"> LUREF EPSG:2169. </w:t>
+      </w:r>
+    </w:p>
+    <w:p>
+      <w:r>
+        <w:t xml:space="preserve">SAS Visual Analytics </w:t>
+      </w:r>
+      <w:r>
+        <w:t xml:space="preserve">7.5 </w:t>
+      </w:r>
+      <w:r>
+        <w:t xml:space="preserve">uses: ESPG: 4326 or WGS84 as default projection. </w:t>
+      </w:r>
+    </w:p>
+    <w:p>
+      <w:r>
+        <w:t xml:space="preserve">In SAS Visual </w:t>
+      </w:r>
+      <w:bookmarkStart w:id="0" w:name="_GoBack"/>
+      <w:bookmarkEnd w:id="0"/>
+      <w:r>
+        <w:t>Analytics 8.x you can also use other projections like EPSG:2169.</w:t>
+      </w:r>
+    </w:p>
+    <w:p>
+      <w:r>
+        <w:t xml:space="preserve">In order to change the projection, </w:t>
+      </w:r>
+      <w:r>
+        <w:t>I have opened</w:t>
+      </w:r>
+      <w:r>
+        <w:t xml:space="preserve"> the Shape files in </w:t>
       </w:r>
       <w:proofErr w:type="spellStart"/>
       <w:r>
-        <w:t>QGis</w:t>
+        <w:t>q</w:t>
+      </w:r>
+      <w:r>
+        <w:t>G</w:t>
+      </w:r>
+      <w:r>
+        <w:t>IS</w:t>
       </w:r>
       <w:proofErr w:type="spellEnd"/>
       <w:r>
@@ -227,6 +250,7 @@
         <w:rPr>
           <w:noProof/>
         </w:rPr>
+        <w:lastRenderedPageBreak/>
         <w:drawing>
           <wp:inline distT="0" distB="0" distL="0" distR="0" wp14:anchorId="54748B39" wp14:editId="48B1EAFB">
             <wp:extent cx="4715159" cy="2657475"/>
@@ -269,7 +293,6 @@
         <w:pStyle w:val="Heading2"/>
       </w:pPr>
       <w:r>
-        <w:lastRenderedPageBreak/>
         <w:t xml:space="preserve">Import the LUMAPS in your SAS 9.4 environment: </w:t>
       </w:r>
     </w:p>
@@ -297,13 +320,17 @@
         <w:t>d</w:t>
       </w:r>
       <w:r>
+        <w:t>:</w:t>
+      </w:r>
+      <w:r>
         <w:t>/workshop/</w:t>
       </w:r>
-      <w:proofErr w:type="spellStart"/>
-      <w:r>
-        <w:t>belgmap</w:t>
-      </w:r>
-      <w:proofErr w:type="spellEnd"/>
+      <w:r>
+        <w:t>lu</w:t>
+      </w:r>
+      <w:r>
+        <w:t>map</w:t>
+      </w:r>
       <w:r>
         <w:t xml:space="preserve"> (or another folder)</w:t>
       </w:r>
@@ -373,15 +400,13 @@
         </w:numPr>
       </w:pPr>
       <w:r>
-        <w:t xml:space="preserve">Adapt the </w:t>
-      </w:r>
-      <w:proofErr w:type="spellStart"/>
-      <w:r>
-        <w:t>macrovariables</w:t>
-      </w:r>
-      <w:proofErr w:type="spellEnd"/>
-      <w:r>
-        <w:t xml:space="preserve">: </w:t>
+        <w:t>Adapt the macro</w:t>
+      </w:r>
+      <w:r>
+        <w:t xml:space="preserve"> </w:t>
+      </w:r>
+      <w:r>
+        <w:t xml:space="preserve">variables: </w:t>
       </w:r>
     </w:p>
     <w:p>
@@ -393,15 +418,13 @@
         </w:numPr>
       </w:pPr>
       <w:r>
-        <w:t xml:space="preserve">path </w:t>
-      </w:r>
-      <w:proofErr w:type="spellStart"/>
-      <w:r>
-        <w:t>macrovariable</w:t>
-      </w:r>
-      <w:proofErr w:type="spellEnd"/>
-      <w:r>
-        <w:t xml:space="preserve"> so it corresponds to the location where the folders above can be found. </w:t>
+        <w:t>path macro</w:t>
+      </w:r>
+      <w:r>
+        <w:t xml:space="preserve"> </w:t>
+      </w:r>
+      <w:r>
+        <w:t xml:space="preserve">variable so it corresponds to the location where the folders above can be found. </w:t>
       </w:r>
     </w:p>
     <w:p>
@@ -539,7 +562,13 @@
       </w:r>
       <w:proofErr w:type="spellEnd"/>
       <w:r>
-        <w:t xml:space="preserve"> "D:\workshop\belgmap\sasdata";</w:t>
+        <w:t xml:space="preserve"> "D:\workshop\</w:t>
+      </w:r>
+      <w:r>
+        <w:t>lu</w:t>
+      </w:r>
+      <w:r>
+        <w:t>map\sasdata";</w:t>
       </w:r>
     </w:p>
     <w:p>
@@ -555,6 +584,7 @@
         <w:rPr>
           <w:noProof/>
         </w:rPr>
+        <w:lastRenderedPageBreak/>
         <w:drawing>
           <wp:inline distT="0" distB="0" distL="0" distR="0" wp14:anchorId="3BF2F0B9" wp14:editId="7531BA48">
             <wp:extent cx="5760720" cy="1424940"/>
@@ -657,10 +687,7 @@
         <w:br w:type="page"/>
       </w:r>
     </w:p>
-    <w:p>
-      <w:bookmarkStart w:id="0" w:name="_GoBack"/>
-      <w:bookmarkEnd w:id="0"/>
-    </w:p>
+    <w:p/>
     <w:p>
       <w:pPr>
         <w:pStyle w:val="Heading2"/>
@@ -1338,7 +1365,7 @@
       </w:pPr>
     </w:pPrDefault>
   </w:docDefaults>
-  <w:latentStyles w:defLockedState="0" w:defUIPriority="99" w:defSemiHidden="0" w:defUnhideWhenUsed="0" w:defQFormat="0" w:count="377">
+  <w:latentStyles w:defLockedState="0" w:defUIPriority="99" w:defSemiHidden="0" w:defUnhideWhenUsed="0" w:defQFormat="0" w:count="376">
     <w:lsdException w:name="Normal" w:uiPriority="0" w:qFormat="1"/>
     <w:lsdException w:name="heading 1" w:uiPriority="9" w:qFormat="1"/>
     <w:lsdException w:name="heading 2" w:semiHidden="1" w:uiPriority="9" w:unhideWhenUsed="1" w:qFormat="1"/>
@@ -1444,6 +1471,7 @@
     <w:lsdException w:name="HTML Sample" w:semiHidden="1" w:unhideWhenUsed="1"/>
     <w:lsdException w:name="HTML Typewriter" w:semiHidden="1" w:unhideWhenUsed="1"/>
     <w:lsdException w:name="HTML Variable" w:semiHidden="1" w:unhideWhenUsed="1"/>
+    <w:lsdException w:name="Normal Table" w:semiHidden="1" w:unhideWhenUsed="1"/>
     <w:lsdException w:name="annotation subject" w:semiHidden="1" w:unhideWhenUsed="1"/>
     <w:lsdException w:name="No List" w:semiHidden="1" w:unhideWhenUsed="1"/>
     <w:lsdException w:name="Outline List 1" w:semiHidden="1" w:unhideWhenUsed="1"/>
@@ -1489,9 +1517,11 @@
     <w:lsdException w:name="Table Subtle 1" w:semiHidden="1" w:unhideWhenUsed="1"/>
     <w:lsdException w:name="Table Subtle 2" w:semiHidden="1" w:unhideWhenUsed="1"/>
     <w:lsdException w:name="Table Web 1" w:semiHidden="1" w:unhideWhenUsed="1"/>
+    <w:lsdException w:name="Table Web 2" w:semiHidden="1" w:unhideWhenUsed="1"/>
     <w:lsdException w:name="Table Web 3" w:semiHidden="1" w:unhideWhenUsed="1"/>
     <w:lsdException w:name="Balloon Text" w:semiHidden="1" w:unhideWhenUsed="1"/>
     <w:lsdException w:name="Table Grid" w:uiPriority="39"/>
+    <w:lsdException w:name="Table Theme" w:semiHidden="1" w:unhideWhenUsed="1"/>
     <w:lsdException w:name="Placeholder Text" w:semiHidden="1"/>
     <w:lsdException w:name="No Spacing" w:uiPriority="1" w:qFormat="1"/>
     <w:lsdException w:name="Light Shading" w:uiPriority="60"/>
@@ -1712,7 +1742,6 @@
     <w:lsdException w:name="Hashtag" w:semiHidden="1" w:unhideWhenUsed="1"/>
     <w:lsdException w:name="Unresolved Mention" w:semiHidden="1" w:unhideWhenUsed="1"/>
     <w:lsdException w:name="Smart Link" w:semiHidden="1" w:unhideWhenUsed="1"/>
-    <w:lsdException w:name="Smart Link Error" w:semiHidden="1" w:unhideWhenUsed="1"/>
   </w:latentStyles>
   <w:style w:type="paragraph" w:default="1" w:styleId="Normal">
     <w:name w:val="Normal"/>
@@ -2139,6 +2168,21 @@
 </file>
 
 <file path=customXml/item1.xml><?xml version="1.0" encoding="utf-8"?>
+<p:properties xmlns:p="http://schemas.microsoft.com/office/2006/metadata/properties" xmlns:xsi="http://www.w3.org/2001/XMLSchema-instance" xmlns:pc="http://schemas.microsoft.com/office/infopath/2007/PartnerControls">
+  <documentManagement/>
+</p:properties>
+</file>
+
+<file path=customXml/item2.xml><?xml version="1.0" encoding="utf-8"?>
+<?mso-contentType ?>
+<FormTemplates xmlns="http://schemas.microsoft.com/sharepoint/v3/contenttype/forms">
+  <Display>DocumentLibraryForm</Display>
+  <Edit>DocumentLibraryForm</Edit>
+  <New>DocumentLibraryForm</New>
+</FormTemplates>
+</file>
+
+<file path=customXml/item3.xml><?xml version="1.0" encoding="utf-8"?>
 <ct:contentTypeSchema xmlns:ct="http://schemas.microsoft.com/office/2006/metadata/contentType" xmlns:ma="http://schemas.microsoft.com/office/2006/metadata/properties/metaAttributes" ct:_="" ma:_="" ma:contentTypeName="Document" ma:contentTypeID="0x010100CA705E2F55056A4DB3824DF1DBA5B9AC" ma:contentTypeVersion="13" ma:contentTypeDescription="Create a new document." ma:contentTypeScope="" ma:versionID="7098debfa17d603c9293837f61392798">
   <xsd:schema xmlns:xsd="http://www.w3.org/2001/XMLSchema" xmlns:xs="http://www.w3.org/2001/XMLSchema" xmlns:p="http://schemas.microsoft.com/office/2006/metadata/properties" xmlns:ns3="c5fcdc2e-a883-40e1-84ca-5c7454d45a86" xmlns:ns4="ab94eb7c-3405-4d2e-86af-8e1c0896b94f" targetNamespace="http://schemas.microsoft.com/office/2006/metadata/properties" ma:root="true" ma:fieldsID="231e13b702536fc883e036acc24b1a28" ns3:_="" ns4:_="">
     <xsd:import namespace="c5fcdc2e-a883-40e1-84ca-5c7454d45a86"/>
@@ -2361,22 +2405,24 @@
 </ct:contentTypeSchema>
 </file>
 
-<file path=customXml/item2.xml><?xml version="1.0" encoding="utf-8"?>
-<?mso-contentType ?>
-<FormTemplates xmlns="http://schemas.microsoft.com/sharepoint/v3/contenttype/forms">
-  <Display>DocumentLibraryForm</Display>
-  <Edit>DocumentLibraryForm</Edit>
-  <New>DocumentLibraryForm</New>
-</FormTemplates>
+<file path=customXml/itemProps1.xml><?xml version="1.0" encoding="utf-8"?>
+<ds:datastoreItem xmlns:ds="http://schemas.openxmlformats.org/officeDocument/2006/customXml" ds:itemID="{28F2C3B5-0834-4BAB-8563-A73A6244794B}">
+  <ds:schemaRefs>
+    <ds:schemaRef ds:uri="http://schemas.microsoft.com/office/2006/metadata/properties"/>
+    <ds:schemaRef ds:uri="http://schemas.microsoft.com/office/infopath/2007/PartnerControls"/>
+  </ds:schemaRefs>
+</ds:datastoreItem>
 </file>
 
-<file path=customXml/item3.xml><?xml version="1.0" encoding="utf-8"?>
-<p:properties xmlns:p="http://schemas.microsoft.com/office/2006/metadata/properties" xmlns:xsi="http://www.w3.org/2001/XMLSchema-instance" xmlns:pc="http://schemas.microsoft.com/office/infopath/2007/PartnerControls">
-  <documentManagement/>
-</p:properties>
+<file path=customXml/itemProps2.xml><?xml version="1.0" encoding="utf-8"?>
+<ds:datastoreItem xmlns:ds="http://schemas.openxmlformats.org/officeDocument/2006/customXml" ds:itemID="{46191FC0-8272-4443-BE5A-0D537B7B8EA2}">
+  <ds:schemaRefs>
+    <ds:schemaRef ds:uri="http://schemas.microsoft.com/sharepoint/v3/contenttype/forms"/>
+  </ds:schemaRefs>
+</ds:datastoreItem>
 </file>
 
-<file path=customXml/itemProps1.xml><?xml version="1.0" encoding="utf-8"?>
+<file path=customXml/itemProps3.xml><?xml version="1.0" encoding="utf-8"?>
 <ds:datastoreItem xmlns:ds="http://schemas.openxmlformats.org/officeDocument/2006/customXml" ds:itemID="{2D1A9EFA-244B-4A33-9249-57B7EA2F234C}">
   <ds:schemaRefs>
     <ds:schemaRef ds:uri="http://schemas.microsoft.com/office/2006/metadata/contentType"/>
@@ -2393,29 +2439,4 @@
     <ds:schemaRef ds:uri="http://schemas.microsoft.com/internal/obd"/>
   </ds:schemaRefs>
 </ds:datastoreItem>
-</file>
-
-<file path=customXml/itemProps2.xml><?xml version="1.0" encoding="utf-8"?>
-<ds:datastoreItem xmlns:ds="http://schemas.openxmlformats.org/officeDocument/2006/customXml" ds:itemID="{46191FC0-8272-4443-BE5A-0D537B7B8EA2}">
-  <ds:schemaRefs>
-    <ds:schemaRef ds:uri="http://schemas.microsoft.com/sharepoint/v3/contenttype/forms"/>
-  </ds:schemaRefs>
-</ds:datastoreItem>
-</file>
-
-<file path=customXml/itemProps3.xml><?xml version="1.0" encoding="utf-8"?>
-<ds:datastoreItem xmlns:ds="http://schemas.openxmlformats.org/officeDocument/2006/customXml" ds:itemID="{28F2C3B5-0834-4BAB-8563-A73A6244794B}">
-  <ds:schemaRefs>
-    <ds:schemaRef ds:uri="c5fcdc2e-a883-40e1-84ca-5c7454d45a86"/>
-    <ds:schemaRef ds:uri="http://purl.org/dc/terms/"/>
-    <ds:schemaRef ds:uri="http://schemas.openxmlformats.org/package/2006/metadata/core-properties"/>
-    <ds:schemaRef ds:uri="http://purl.org/dc/dcmitype/"/>
-    <ds:schemaRef ds:uri="http://schemas.microsoft.com/office/infopath/2007/PartnerControls"/>
-    <ds:schemaRef ds:uri="http://schemas.microsoft.com/office/2006/documentManagement/types"/>
-    <ds:schemaRef ds:uri="http://purl.org/dc/elements/1.1/"/>
-    <ds:schemaRef ds:uri="http://schemas.microsoft.com/office/2006/metadata/properties"/>
-    <ds:schemaRef ds:uri="ab94eb7c-3405-4d2e-86af-8e1c0896b94f"/>
-    <ds:schemaRef ds:uri="http://www.w3.org/XML/1998/namespace"/>
-  </ds:schemaRefs>
-</ds:datastoreItem>
 </file>
</xml_diff>